<commit_message>
ostateczna implementacja algorytmu wstecznej propagacji, dodanie danych do uczenia
</commit_message>
<xml_diff>
--- a/dane do uczenia sieci/rozpiska.docx
+++ b/dane do uczenia sieci/rozpiska.docx
@@ -1336,6 +1336,9 @@
             <w:pPr>
               <w:jc w:val="center"/>
             </w:pPr>
+            <w:r>
+              <w:t>X</w:t>
+            </w:r>
           </w:p>
         </w:tc>
       </w:tr>
@@ -1468,6 +1471,257 @@
             <w:pPr>
               <w:jc w:val="center"/>
             </w:pPr>
+          </w:p>
+        </w:tc>
+        <w:tc>
+          <w:tcPr>
+            <w:tcW w:w="567" w:type="dxa"/>
+          </w:tcPr>
+          <w:p>
+            <w:pPr>
+              <w:jc w:val="center"/>
+            </w:pPr>
+          </w:p>
+        </w:tc>
+        <w:tc>
+          <w:tcPr>
+            <w:tcW w:w="567" w:type="dxa"/>
+          </w:tcPr>
+          <w:p>
+            <w:pPr>
+              <w:jc w:val="center"/>
+            </w:pPr>
+          </w:p>
+        </w:tc>
+      </w:tr>
+    </w:tbl>
+    <w:p/>
+    <w:tbl>
+      <w:tblPr>
+        <w:tblStyle w:val="Tabela-Siatka"/>
+        <w:tblW w:w="0" w:type="auto"/>
+        <w:tblLook w:val="04A0"/>
+      </w:tblPr>
+      <w:tblGrid>
+        <w:gridCol w:w="534"/>
+        <w:gridCol w:w="567"/>
+        <w:gridCol w:w="567"/>
+        <w:gridCol w:w="567"/>
+        <w:gridCol w:w="567"/>
+        <w:gridCol w:w="567"/>
+        <w:gridCol w:w="567"/>
+      </w:tblGrid>
+      <w:tr>
+        <w:tc>
+          <w:tcPr>
+            <w:tcW w:w="534" w:type="dxa"/>
+          </w:tcPr>
+          <w:p>
+            <w:pPr>
+              <w:jc w:val="center"/>
+            </w:pPr>
+            <w:r>
+              <w:t>X</w:t>
+            </w:r>
+          </w:p>
+        </w:tc>
+        <w:tc>
+          <w:tcPr>
+            <w:tcW w:w="567" w:type="dxa"/>
+          </w:tcPr>
+          <w:p>
+            <w:pPr>
+              <w:jc w:val="center"/>
+            </w:pPr>
+          </w:p>
+        </w:tc>
+        <w:tc>
+          <w:tcPr>
+            <w:tcW w:w="567" w:type="dxa"/>
+          </w:tcPr>
+          <w:p>
+            <w:pPr>
+              <w:jc w:val="center"/>
+            </w:pPr>
+          </w:p>
+        </w:tc>
+        <w:tc>
+          <w:tcPr>
+            <w:tcW w:w="567" w:type="dxa"/>
+            <w:vMerge w:val="restart"/>
+          </w:tcPr>
+          <w:p>
+            <w:pPr>
+              <w:jc w:val="center"/>
+            </w:pPr>
+          </w:p>
+        </w:tc>
+        <w:tc>
+          <w:tcPr>
+            <w:tcW w:w="567" w:type="dxa"/>
+          </w:tcPr>
+          <w:p>
+            <w:pPr>
+              <w:jc w:val="center"/>
+            </w:pPr>
+            <w:r>
+              <w:t>X</w:t>
+            </w:r>
+          </w:p>
+        </w:tc>
+        <w:tc>
+          <w:tcPr>
+            <w:tcW w:w="567" w:type="dxa"/>
+          </w:tcPr>
+          <w:p>
+            <w:pPr>
+              <w:jc w:val="center"/>
+            </w:pPr>
+          </w:p>
+        </w:tc>
+        <w:tc>
+          <w:tcPr>
+            <w:tcW w:w="567" w:type="dxa"/>
+          </w:tcPr>
+          <w:p>
+            <w:pPr>
+              <w:jc w:val="center"/>
+            </w:pPr>
+          </w:p>
+        </w:tc>
+      </w:tr>
+      <w:tr>
+        <w:tc>
+          <w:tcPr>
+            <w:tcW w:w="534" w:type="dxa"/>
+          </w:tcPr>
+          <w:p>
+            <w:pPr>
+              <w:jc w:val="center"/>
+            </w:pPr>
+          </w:p>
+        </w:tc>
+        <w:tc>
+          <w:tcPr>
+            <w:tcW w:w="567" w:type="dxa"/>
+          </w:tcPr>
+          <w:p>
+            <w:pPr>
+              <w:jc w:val="center"/>
+            </w:pPr>
+            <w:r>
+              <w:t>O</w:t>
+            </w:r>
+          </w:p>
+        </w:tc>
+        <w:tc>
+          <w:tcPr>
+            <w:tcW w:w="567" w:type="dxa"/>
+          </w:tcPr>
+          <w:p>
+            <w:pPr>
+              <w:jc w:val="center"/>
+            </w:pPr>
+          </w:p>
+        </w:tc>
+        <w:tc>
+          <w:tcPr>
+            <w:tcW w:w="567" w:type="dxa"/>
+            <w:vMerge/>
+          </w:tcPr>
+          <w:p>
+            <w:pPr>
+              <w:jc w:val="center"/>
+            </w:pPr>
+          </w:p>
+        </w:tc>
+        <w:tc>
+          <w:tcPr>
+            <w:tcW w:w="567" w:type="dxa"/>
+          </w:tcPr>
+          <w:p>
+            <w:pPr>
+              <w:jc w:val="center"/>
+            </w:pPr>
+          </w:p>
+        </w:tc>
+        <w:tc>
+          <w:tcPr>
+            <w:tcW w:w="567" w:type="dxa"/>
+          </w:tcPr>
+          <w:p>
+            <w:pPr>
+              <w:jc w:val="center"/>
+            </w:pPr>
+            <w:r>
+              <w:t>O</w:t>
+            </w:r>
+          </w:p>
+        </w:tc>
+        <w:tc>
+          <w:tcPr>
+            <w:tcW w:w="567" w:type="dxa"/>
+          </w:tcPr>
+          <w:p>
+            <w:pPr>
+              <w:jc w:val="center"/>
+            </w:pPr>
+          </w:p>
+        </w:tc>
+      </w:tr>
+      <w:tr>
+        <w:tc>
+          <w:tcPr>
+            <w:tcW w:w="534" w:type="dxa"/>
+          </w:tcPr>
+          <w:p>
+            <w:pPr>
+              <w:jc w:val="center"/>
+            </w:pPr>
+          </w:p>
+        </w:tc>
+        <w:tc>
+          <w:tcPr>
+            <w:tcW w:w="567" w:type="dxa"/>
+          </w:tcPr>
+          <w:p>
+            <w:pPr>
+              <w:jc w:val="center"/>
+            </w:pPr>
+          </w:p>
+        </w:tc>
+        <w:tc>
+          <w:tcPr>
+            <w:tcW w:w="567" w:type="dxa"/>
+          </w:tcPr>
+          <w:p>
+            <w:pPr>
+              <w:jc w:val="center"/>
+            </w:pPr>
+          </w:p>
+        </w:tc>
+        <w:tc>
+          <w:tcPr>
+            <w:tcW w:w="567" w:type="dxa"/>
+            <w:vMerge/>
+          </w:tcPr>
+          <w:p>
+            <w:pPr>
+              <w:jc w:val="center"/>
+            </w:pPr>
+          </w:p>
+        </w:tc>
+        <w:tc>
+          <w:tcPr>
+            <w:tcW w:w="567" w:type="dxa"/>
+          </w:tcPr>
+          <w:p>
+            <w:pPr>
+              <w:jc w:val="center"/>
+            </w:pPr>
+            <w:r>
+              <w:t>X</w:t>
+            </w:r>
           </w:p>
         </w:tc>
         <w:tc>
@@ -2284,6 +2538,7 @@
               <w:jc w:val="center"/>
             </w:pPr>
             <w:r>
+              <w:lastRenderedPageBreak/>
               <w:t>X</w:t>
             </w:r>
           </w:p>
@@ -2547,7 +2802,6 @@
               <w:jc w:val="center"/>
             </w:pPr>
             <w:r>
-              <w:lastRenderedPageBreak/>
               <w:t>X</w:t>
             </w:r>
           </w:p>
@@ -4908,6 +5162,7 @@
       </w:tr>
     </w:tbl>
     <w:p/>
+    <w:p/>
     <w:tbl>
       <w:tblPr>
         <w:tblStyle w:val="Tabela-Siatka"/>
@@ -4933,6 +5188,7 @@
               <w:jc w:val="center"/>
             </w:pPr>
             <w:r>
+              <w:lastRenderedPageBreak/>
               <w:t>X</w:t>
             </w:r>
           </w:p>
@@ -5293,7 +5549,6 @@
               <w:jc w:val="center"/>
             </w:pPr>
             <w:r>
-              <w:lastRenderedPageBreak/>
               <w:t>O</w:t>
             </w:r>
           </w:p>
@@ -7010,6 +7265,7 @@
   <w:style w:type="paragraph" w:default="1" w:styleId="Normalny">
     <w:name w:val="Normal"/>
     <w:qFormat/>
+    <w:rsid w:val="000610C6"/>
   </w:style>
   <w:style w:type="character" w:default="1" w:styleId="Domylnaczcionkaakapitu">
     <w:name w:val="Default Paragraph Font"/>

</xml_diff>